<commit_message>
Question 4 version 1
</commit_message>
<xml_diff>
--- a/Documentation part1.docx
+++ b/Documentation part1.docx
@@ -1604,8 +1604,8 @@
         </w:rPr>
         <w:drawing>
           <wp:inline distT="0" distB="0" distL="0" distR="0" wp14:anchorId="6E81992E" wp14:editId="7CDE5DD0">
-            <wp:extent cx="5731510" cy="4277995"/>
-            <wp:effectExtent l="0" t="0" r="2540" b="8255"/>
+            <wp:extent cx="5729808" cy="3228975"/>
+            <wp:effectExtent l="0" t="0" r="4445" b="0"/>
             <wp:docPr id="20" name="Picture 20"/>
             <wp:cNvGraphicFramePr>
               <a:graphicFrameLocks xmlns:a="http://schemas.openxmlformats.org/drawingml/2006/main" noChangeAspect="1"/>
@@ -1632,7 +1632,7 @@
                   <pic:spPr>
                     <a:xfrm>
                       <a:off x="0" y="0"/>
-                      <a:ext cx="5731510" cy="4277995"/>
+                      <a:ext cx="5731510" cy="3229934"/>
                     </a:xfrm>
                     <a:prstGeom prst="rect">
                       <a:avLst/>
@@ -1647,7 +1647,6 @@
     </w:p>
     <w:p>
       <w:r>
-        <w:lastRenderedPageBreak/>
         <w:t xml:space="preserve">To launch a GitHub </w:t>
       </w:r>
       <w:proofErr w:type="gramStart"/>
@@ -1697,6 +1696,7 @@
         <w:rPr>
           <w:noProof/>
         </w:rPr>
+        <w:lastRenderedPageBreak/>
         <w:drawing>
           <wp:inline distT="0" distB="0" distL="0" distR="0">
             <wp:extent cx="847843" cy="990738"/>
@@ -1754,7 +1754,6 @@
       </w:r>
     </w:p>
     <w:p>
-      <w:bookmarkStart w:id="0" w:name="_GoBack"/>
       <w:r>
         <w:rPr>
           <w:noProof/>
@@ -1777,6 +1776,15 @@
                   <pic:blipFill>
                     <a:blip r:embed="rId22">
                       <a:extLst>
+                        <a:ext uri="{BEBA8EAE-BF5A-486C-A8C5-ECC9F3942E4B}">
+                          <a14:imgProps xmlns:a14="http://schemas.microsoft.com/office/drawing/2010/main">
+                            <a14:imgLayer r:embed="rId23">
+                              <a14:imgEffect>
+                                <a14:brightnessContrast bright="-33000" contrast="71000"/>
+                              </a14:imgEffect>
+                            </a14:imgLayer>
+                          </a14:imgProps>
+                        </a:ext>
                         <a:ext uri="{28A0092B-C50C-407E-A947-70E740481C1C}">
                           <a14:useLocalDpi xmlns:a14="http://schemas.microsoft.com/office/drawing/2010/main" val="0"/>
                         </a:ext>
@@ -1801,7 +1809,6 @@
           </wp:inline>
         </w:drawing>
       </w:r>
-      <w:bookmarkEnd w:id="0"/>
     </w:p>
     <w:p/>
     <w:p/>
@@ -1877,7 +1884,6 @@
           <w:sz w:val="22"/>
           <w:szCs w:val="22"/>
         </w:rPr>
-        <w:lastRenderedPageBreak/>
         <w:t xml:space="preserve">Local Repository: </w:t>
       </w:r>
       <w:r>
@@ -1907,7 +1913,17 @@
           <w:sz w:val="22"/>
           <w:szCs w:val="22"/>
         </w:rPr>
-        <w:t xml:space="preserve"> these changes become a part of the repository. Git takes it one step further by providing them a private copy of the whole repository. Users can perform many operations with this repository such as add file, remove file, rename file, move file, commit changes, and many more.</w:t>
+        <w:t xml:space="preserve"> these changes become a part of the repository. Git takes it one step further by providing them a private copy of the whole repository. </w:t>
+      </w:r>
+      <w:r>
+        <w:rPr>
+          <w:rFonts w:asciiTheme="majorHAnsi" w:hAnsiTheme="majorHAnsi" w:cs="Arial"/>
+          <w:color w:val="000000"/>
+          <w:sz w:val="22"/>
+          <w:szCs w:val="22"/>
+        </w:rPr>
+        <w:lastRenderedPageBreak/>
+        <w:t>Users can perform many operations with this repository such as add file, remove file, rename file, move file, commit changes, and many more.</w:t>
       </w:r>
     </w:p>
     <w:p>
@@ -2108,6 +2124,58 @@
       </w:r>
     </w:p>
     <w:p>
+      <w:proofErr w:type="gramStart"/>
+      <w:r>
+        <w:t>We  need</w:t>
+      </w:r>
+      <w:proofErr w:type="gramEnd"/>
+      <w:r>
+        <w:t xml:space="preserve"> to browse our repository on </w:t>
+      </w:r>
+      <w:proofErr w:type="spellStart"/>
+      <w:r>
+        <w:t>github</w:t>
+      </w:r>
+      <w:proofErr w:type="spellEnd"/>
+      <w:r>
+        <w:t xml:space="preserve"> to see the changes done by other members, to push our changes from local </w:t>
+      </w:r>
+      <w:proofErr w:type="spellStart"/>
+      <w:r>
+        <w:t>git</w:t>
+      </w:r>
+      <w:proofErr w:type="spellEnd"/>
+      <w:r>
+        <w:t xml:space="preserve"> repository. If we are working on a project in a team it is very important to be updated in order to collaborate properly and to make sure every member in team going in a right direction. Every member in team can get the whole copy of remote repository from </w:t>
+      </w:r>
+      <w:proofErr w:type="spellStart"/>
+      <w:r>
+        <w:t>GitHUb</w:t>
+      </w:r>
+      <w:proofErr w:type="spellEnd"/>
+      <w:r>
+        <w:t xml:space="preserve"> in his local computer.  The admin can make the remote repository public or private on </w:t>
+      </w:r>
+      <w:proofErr w:type="spellStart"/>
+      <w:r>
+        <w:t>github</w:t>
+      </w:r>
+      <w:proofErr w:type="spellEnd"/>
+      <w:r>
+        <w:t xml:space="preserve"> </w:t>
+      </w:r>
+      <w:r>
+        <w:lastRenderedPageBreak/>
+        <w:t>according to the requirements. Public Repositories can be accessed by anyone while private repositories can’t be</w:t>
+      </w:r>
+      <w:r>
+        <w:t xml:space="preserve"> accessed without owner’s</w:t>
+      </w:r>
+      <w:r>
+        <w:t xml:space="preserve"> permission.</w:t>
+      </w:r>
+    </w:p>
+    <w:p>
       <w:r>
         <w:tab/>
       </w:r>
@@ -2115,104 +2183,22 @@
         <w:t>We</w:t>
       </w:r>
       <w:r>
-        <w:t xml:space="preserve"> can keep n number of repositories in GitHub Account and browsing to a particular one is </w:t>
-      </w:r>
-      <w:proofErr w:type="spellStart"/>
-      <w:proofErr w:type="gramStart"/>
-      <w:r>
-        <w:t>a</w:t>
-      </w:r>
-      <w:proofErr w:type="spellEnd"/>
-      <w:proofErr w:type="gramEnd"/>
-      <w:r>
-        <w:t xml:space="preserve"> easy task. When we click on repository tab after </w:t>
-      </w:r>
-      <w:proofErr w:type="spellStart"/>
-      <w:r>
-        <w:t>signin</w:t>
-      </w:r>
-      <w:proofErr w:type="spellEnd"/>
-      <w:r>
-        <w:t xml:space="preserve"> I </w:t>
-      </w:r>
-      <w:proofErr w:type="spellStart"/>
-      <w:r>
-        <w:t>github</w:t>
-      </w:r>
-      <w:proofErr w:type="spellEnd"/>
-      <w:r>
-        <w:t xml:space="preserve"> account we can type in the repo </w:t>
-      </w:r>
-      <w:r>
-        <w:lastRenderedPageBreak/>
-        <w:t xml:space="preserve">name there or select it just by a click. </w:t>
-      </w:r>
-      <w:proofErr w:type="gramStart"/>
-      <w:r>
-        <w:t xml:space="preserve">We </w:t>
-      </w:r>
-      <w:r>
-        <w:t xml:space="preserve"> need</w:t>
-      </w:r>
-      <w:proofErr w:type="gramEnd"/>
-      <w:r>
-        <w:t xml:space="preserve"> to browse</w:t>
-      </w:r>
-      <w:r>
-        <w:t xml:space="preserve"> our</w:t>
-      </w:r>
-      <w:r>
-        <w:t xml:space="preserve"> repository on </w:t>
-      </w:r>
-      <w:proofErr w:type="spellStart"/>
-      <w:r>
-        <w:t>github</w:t>
-      </w:r>
-      <w:proofErr w:type="spellEnd"/>
-      <w:r>
-        <w:t xml:space="preserve"> to see the changes done by other members</w:t>
-      </w:r>
-      <w:r>
-        <w:t xml:space="preserve">, to push our changes from local </w:t>
-      </w:r>
-      <w:proofErr w:type="spellStart"/>
-      <w:r>
-        <w:t>git</w:t>
-      </w:r>
-      <w:proofErr w:type="spellEnd"/>
-      <w:r>
-        <w:t xml:space="preserve"> repository</w:t>
-      </w:r>
-      <w:r>
-        <w:t>. If we are working on a project in a team it is</w:t>
-      </w:r>
-      <w:r>
-        <w:t xml:space="preserve"> very important to be updated in order to</w:t>
-      </w:r>
-      <w:r>
-        <w:t xml:space="preserve"> collaborate properly and to make sure every member in team going in a right direction. </w:t>
-      </w:r>
-      <w:r>
-        <w:t xml:space="preserve">Every member in team can get the whole copy of remote repository from </w:t>
-      </w:r>
-      <w:proofErr w:type="spellStart"/>
-      <w:r>
-        <w:t>GitHUb</w:t>
-      </w:r>
-      <w:proofErr w:type="spellEnd"/>
-      <w:r>
-        <w:t xml:space="preserve"> in his local computer.  The admin can make the remote repository public or private on </w:t>
-      </w:r>
-      <w:proofErr w:type="spellStart"/>
-      <w:r>
-        <w:t>github</w:t>
-      </w:r>
-      <w:proofErr w:type="spellEnd"/>
-      <w:r>
-        <w:t xml:space="preserve"> according to the requirements. Public Repositories can be accessed by anyone </w:t>
-      </w:r>
-      <w:r>
-        <w:t>while private repositories can’t be accessed without owner or admin permission.</w:t>
+        <w:t xml:space="preserve"> can keep as many re</w:t>
+      </w:r>
+      <w:r>
+        <w:t xml:space="preserve">positories </w:t>
+      </w:r>
+      <w:r>
+        <w:t xml:space="preserve">as we need </w:t>
+      </w:r>
+      <w:r>
+        <w:t>in GitHub Account and b</w:t>
+      </w:r>
+      <w:r>
+        <w:t>rowsing to a particular one is quite simple</w:t>
+      </w:r>
+      <w:r>
+        <w:t xml:space="preserve"> task. </w:t>
       </w:r>
     </w:p>
     <w:p>
@@ -2267,8 +2253,17 @@
                     <pic:cNvPicPr/>
                   </pic:nvPicPr>
                   <pic:blipFill>
-                    <a:blip r:embed="rId23">
+                    <a:blip r:embed="rId24">
                       <a:extLst>
+                        <a:ext uri="{BEBA8EAE-BF5A-486C-A8C5-ECC9F3942E4B}">
+                          <a14:imgProps xmlns:a14="http://schemas.microsoft.com/office/drawing/2010/main">
+                            <a14:imgLayer r:embed="rId25">
+                              <a14:imgEffect>
+                                <a14:brightnessContrast bright="-23000" contrast="36000"/>
+                              </a14:imgEffect>
+                            </a14:imgLayer>
+                          </a14:imgProps>
+                        </a:ext>
                         <a:ext uri="{28A0092B-C50C-407E-A947-70E740481C1C}">
                           <a14:useLocalDpi xmlns:a14="http://schemas.microsoft.com/office/drawing/2010/main" val="0"/>
                         </a:ext>
@@ -2389,7 +2384,21 @@
       </w:r>
       <w:proofErr w:type="spellEnd"/>
       <w:r>
-        <w:t xml:space="preserve"> shell, file explorer, GitHub directly just by making right click on repo. There is no need to push or pull changes manually, using command prompt.  </w:t>
+        <w:t xml:space="preserve"> shell, file explorer, GitHub directly just by making right click on repo. There is no need to push or pull changes manually, using command prompt. </w:t>
+      </w:r>
+      <w:r>
+        <w:t xml:space="preserve">This app makes easy to perform all </w:t>
+      </w:r>
+      <w:proofErr w:type="spellStart"/>
+      <w:r>
+        <w:t>git</w:t>
+      </w:r>
+      <w:proofErr w:type="spellEnd"/>
+      <w:r>
+        <w:t xml:space="preserve"> commands and to browse repository, branches, history etc.</w:t>
+      </w:r>
+      <w:r>
+        <w:t xml:space="preserve"> </w:t>
       </w:r>
     </w:p>
     <w:p>
@@ -2398,11 +2407,12 @@
       </w:pPr>
       <w:r>
         <w:rPr>
+          <w:b/>
           <w:noProof/>
         </w:rPr>
         <w:lastRenderedPageBreak/>
         <w:drawing>
-          <wp:inline distT="0" distB="0" distL="0" distR="0">
+          <wp:inline distT="0" distB="0" distL="0" distR="0" wp14:anchorId="7248EC0D" wp14:editId="72949E23">
             <wp:extent cx="3752850" cy="2219325"/>
             <wp:effectExtent l="0" t="0" r="0" b="9525"/>
             <wp:docPr id="9" name="Picture 9"/>
@@ -2417,8 +2427,17 @@
                     <pic:cNvPicPr/>
                   </pic:nvPicPr>
                   <pic:blipFill>
-                    <a:blip r:embed="rId24">
+                    <a:blip r:embed="rId26">
                       <a:extLst>
+                        <a:ext uri="{BEBA8EAE-BF5A-486C-A8C5-ECC9F3942E4B}">
+                          <a14:imgProps xmlns:a14="http://schemas.microsoft.com/office/drawing/2010/main">
+                            <a14:imgLayer r:embed="rId27">
+                              <a14:imgEffect>
+                                <a14:brightnessContrast bright="-43000" contrast="82000"/>
+                              </a14:imgEffect>
+                            </a14:imgLayer>
+                          </a14:imgProps>
+                        </a:ext>
                         <a:ext uri="{28A0092B-C50C-407E-A947-70E740481C1C}">
                           <a14:useLocalDpi xmlns:a14="http://schemas.microsoft.com/office/drawing/2010/main" val="0"/>
                         </a:ext>
@@ -2445,6 +2464,7 @@
       </w:r>
     </w:p>
     <w:p>
+      <w:bookmarkStart w:id="0" w:name="_GoBack"/>
       <w:r>
         <w:rPr>
           <w:noProof/>
@@ -2465,8 +2485,17 @@
                     <pic:cNvPicPr/>
                   </pic:nvPicPr>
                   <pic:blipFill>
-                    <a:blip r:embed="rId25">
+                    <a:blip r:embed="rId28">
                       <a:extLst>
+                        <a:ext uri="{BEBA8EAE-BF5A-486C-A8C5-ECC9F3942E4B}">
+                          <a14:imgProps xmlns:a14="http://schemas.microsoft.com/office/drawing/2010/main">
+                            <a14:imgLayer r:embed="rId29">
+                              <a14:imgEffect>
+                                <a14:brightnessContrast bright="-41000" contrast="52000"/>
+                              </a14:imgEffect>
+                            </a14:imgLayer>
+                          </a14:imgProps>
+                        </a:ext>
                         <a:ext uri="{28A0092B-C50C-407E-A947-70E740481C1C}">
                           <a14:useLocalDpi xmlns:a14="http://schemas.microsoft.com/office/drawing/2010/main" val="0"/>
                         </a:ext>
@@ -2491,6 +2520,7 @@
           </wp:inline>
         </w:drawing>
       </w:r>
+      <w:bookmarkEnd w:id="0"/>
     </w:p>
     <w:p/>
     <w:p>
@@ -2552,7 +2582,7 @@
     </w:p>
     <w:p/>
     <w:sectPr>
-      <w:headerReference w:type="default" r:id="rId26"/>
+      <w:headerReference w:type="default" r:id="rId30"/>
       <w:pgSz w:w="12240" w:h="15840"/>
       <w:pgMar w:top="1440" w:right="1440" w:bottom="1440" w:left="1440" w:header="720" w:footer="720" w:gutter="0"/>
       <w:cols w:space="720"/>
@@ -2624,7 +2654,7 @@
         <w:noProof/>
       </w:rPr>
       <w:drawing>
-        <wp:inline distT="0" distB="0" distL="0" distR="0" wp14:anchorId="72D16F34" wp14:editId="67A42549">
+        <wp:inline distT="0" distB="0" distL="0" distR="0" wp14:anchorId="696519D6" wp14:editId="669D1EA0">
           <wp:extent cx="1600200" cy="1181100"/>
           <wp:effectExtent l="0" t="0" r="0" b="0"/>
           <wp:docPr id="1" name="Picture 1"/>

</xml_diff>